<commit_message>
I think that's all
</commit_message>
<xml_diff>
--- a/report.docx
+++ b/report.docx
@@ -163,6 +163,8 @@
         </w:rPr>
         <w:t>Find out the type of passengers who have the greatest chance of survival</w:t>
       </w:r>
+      <w:bookmarkStart w:id="0" w:name="_GoBack"/>
+      <w:bookmarkEnd w:id="0"/>
     </w:p>
     <w:p>
       <w:pPr>
@@ -181,26 +183,6 @@
           <w:rFonts w:ascii="Times New Roman" w:hAnsi="Times New Roman" w:cs="Times New Roman"/>
           <w:lang w:val="en-US"/>
         </w:rPr>
-        <w:t>Get the average passenger on Titanic</w:t>
-      </w:r>
-    </w:p>
-    <w:p>
-      <w:pPr>
-        <w:pStyle w:val="a3"/>
-        <w:numPr>
-          <w:ilvl w:val="0"/>
-          <w:numId w:val="1"/>
-        </w:numPr>
-        <w:rPr>
-          <w:rFonts w:ascii="Times New Roman" w:hAnsi="Times New Roman" w:cs="Times New Roman"/>
-          <w:lang w:val="en-US"/>
-        </w:rPr>
-      </w:pPr>
-      <w:r>
-        <w:rPr>
-          <w:rFonts w:ascii="Times New Roman" w:hAnsi="Times New Roman" w:cs="Times New Roman"/>
-          <w:lang w:val="en-US"/>
-        </w:rPr>
         <w:t>Compare accuracy of different methods</w:t>
       </w:r>
     </w:p>
@@ -432,7 +414,6 @@
         <w:t>References used in this research:</w:t>
       </w:r>
     </w:p>
-    <w:bookmarkStart w:id="0" w:name="_GoBack"/>
     <w:p>
       <w:pPr>
         <w:pStyle w:val="a3"/>
@@ -446,38 +427,18 @@
           <w:lang w:val="en-US"/>
         </w:rPr>
       </w:pPr>
-      <w:r>
-        <w:fldChar w:fldCharType="begin"/>
-      </w:r>
-      <w:r>
-        <w:rPr>
-          <w:lang w:val="en-US"/>
-        </w:rPr>
-        <w:instrText xml:space="preserve"> HYPERLINK "https://www.kaggle.com/c/titanic" </w:instrText>
-      </w:r>
-      <w:r>
-        <w:fldChar w:fldCharType="separate"/>
-      </w:r>
-      <w:r>
-        <w:rPr>
-          <w:rStyle w:val="a4"/>
-          <w:rFonts w:ascii="Times New Roman" w:hAnsi="Times New Roman" w:cs="Times New Roman"/>
-          <w:color w:val="000000" w:themeColor="text1"/>
-          <w:u w:val="none"/>
-          <w:lang w:val="en-US"/>
-        </w:rPr>
-        <w:t>https://www.kaggle.com/c/titanic</w:t>
-      </w:r>
-      <w:r>
-        <w:rPr>
-          <w:rStyle w:val="a4"/>
-          <w:rFonts w:ascii="Times New Roman" w:hAnsi="Times New Roman" w:cs="Times New Roman"/>
-          <w:color w:val="000000" w:themeColor="text1"/>
-          <w:u w:val="none"/>
-          <w:lang w:val="en-US"/>
-        </w:rPr>
-        <w:fldChar w:fldCharType="end"/>
-      </w:r>
+      <w:hyperlink r:id="rId5" w:history="1">
+        <w:r>
+          <w:rPr>
+            <w:rStyle w:val="a4"/>
+            <w:rFonts w:ascii="Times New Roman" w:hAnsi="Times New Roman" w:cs="Times New Roman"/>
+            <w:color w:val="000000" w:themeColor="text1"/>
+            <w:u w:val="none"/>
+            <w:lang w:val="en-US"/>
+          </w:rPr>
+          <w:t>https://www.kaggle.com/c/titanic</w:t>
+        </w:r>
+      </w:hyperlink>
     </w:p>
     <w:p>
       <w:pPr>
@@ -492,7 +453,7 @@
           <w:lang w:val="en-US"/>
         </w:rPr>
       </w:pPr>
-      <w:hyperlink r:id="rId5" w:history="1">
+      <w:hyperlink r:id="rId6" w:history="1">
         <w:r>
           <w:rPr>
             <w:rStyle w:val="a4"/>
@@ -526,7 +487,6 @@
         </w:rPr>
         <w:t>https://www.kaggle.com/mrisdal/titanic/exploring-survival-on-the-titanic</w:t>
       </w:r>
-      <w:bookmarkEnd w:id="0"/>
     </w:p>
     <w:sectPr>
       <w:pgSz w:w="11906" w:h="16838"/>

</xml_diff>